<commit_message>
even more design updates
</commit_message>
<xml_diff>
--- a/design/interface/usecases/UC-Login.docx
+++ b/design/interface/usecases/UC-Login.docx
@@ -194,8 +194,8 @@
       <w:tblGrid>
         <w:gridCol w:w="1260"/>
         <w:gridCol w:w="900"/>
-        <w:gridCol w:w="6000"/>
-        <w:gridCol w:w="1819"/>
+        <w:gridCol w:w="5040"/>
+        <w:gridCol w:w="2779"/>
       </w:tblGrid>
       <w:tr>
         <w:tc>
@@ -250,7 +250,7 @@
         </w:tc>
         <w:tc>
           <w:tcPr>
-            <w:tcW w:w="6000" w:type="dxa"/>
+            <w:tcW w:w="5040" w:type="dxa"/>
             <w:tcBorders>
               <w:top w:val="single" w:sz="1" w:space="0" w:color="000000"/>
               <w:left w:val="single" w:sz="1" w:space="0" w:color="000000"/>
@@ -275,7 +275,7 @@
         </w:tc>
         <w:tc>
           <w:tcPr>
-            <w:tcW w:w="1819" w:type="dxa"/>
+            <w:tcW w:w="2779" w:type="dxa"/>
             <w:tcBorders>
               <w:top w:val="single" w:sz="1" w:space="0" w:color="000000"/>
               <w:left w:val="single" w:sz="1" w:space="0" w:color="000000"/>
@@ -354,7 +354,7 @@
         </w:tc>
         <w:tc>
           <w:tcPr>
-            <w:tcW w:w="6000" w:type="dxa"/>
+            <w:tcW w:w="5040" w:type="dxa"/>
             <w:tcBorders>
               <w:left w:val="single" w:sz="1" w:space="0" w:color="000000"/>
               <w:bottom w:val="single" w:sz="1" w:space="0" w:color="000000"/>
@@ -378,7 +378,7 @@
         </w:tc>
         <w:tc>
           <w:tcPr>
-            <w:tcW w:w="1819" w:type="dxa"/>
+            <w:tcW w:w="2779" w:type="dxa"/>
             <w:tcBorders>
               <w:left w:val="single" w:sz="1" w:space="0" w:color="000000"/>
               <w:bottom w:val="single" w:sz="1" w:space="0" w:color="000000"/>
@@ -404,933 +404,21 @@
               <w:rPr>
                 <w:rFonts w:ascii="Garamond" w:hAnsi="Garamond"/>
               </w:rPr>
-              <w:t>Menonkariyll</w:t>
+              <w:t>Menonkariyil</w:t>
             </w:r>
             <w:proofErr w:type="spellEnd"/>
-          </w:p>
-        </w:tc>
-      </w:tr>
-      <w:tr>
-        <w:tc>
-          <w:tcPr>
-            <w:tcW w:w="1260" w:type="dxa"/>
-            <w:tcBorders>
-              <w:left w:val="single" w:sz="1" w:space="0" w:color="000000"/>
-              <w:bottom w:val="single" w:sz="1" w:space="0" w:color="000000"/>
-            </w:tcBorders>
-            <w:shd w:val="clear" w:color="auto" w:fill="auto"/>
-          </w:tcPr>
-          <w:p>
-            <w:pPr>
-              <w:pStyle w:val="TableContents"/>
-              <w:snapToGrid w:val="0"/>
-              <w:rPr>
-                <w:rFonts w:ascii="Garamond" w:hAnsi="Garamond" w:cs="Garamond"/>
-              </w:rPr>
-            </w:pPr>
-          </w:p>
-        </w:tc>
-        <w:tc>
-          <w:tcPr>
-            <w:tcW w:w="900" w:type="dxa"/>
-            <w:tcBorders>
-              <w:left w:val="single" w:sz="1" w:space="0" w:color="000000"/>
-              <w:bottom w:val="single" w:sz="1" w:space="0" w:color="000000"/>
-            </w:tcBorders>
-            <w:shd w:val="clear" w:color="auto" w:fill="auto"/>
-          </w:tcPr>
-          <w:p>
-            <w:pPr>
-              <w:pStyle w:val="TableContents"/>
-              <w:snapToGrid w:val="0"/>
-              <w:jc w:val="center"/>
-              <w:rPr>
-                <w:rFonts w:ascii="Garamond" w:hAnsi="Garamond" w:cs="Garamond"/>
-              </w:rPr>
-            </w:pPr>
-          </w:p>
-        </w:tc>
-        <w:tc>
-          <w:tcPr>
-            <w:tcW w:w="6000" w:type="dxa"/>
-            <w:tcBorders>
-              <w:left w:val="single" w:sz="1" w:space="0" w:color="000000"/>
-              <w:bottom w:val="single" w:sz="1" w:space="0" w:color="000000"/>
-            </w:tcBorders>
-            <w:shd w:val="clear" w:color="auto" w:fill="auto"/>
-          </w:tcPr>
-          <w:p>
-            <w:pPr>
-              <w:pStyle w:val="TableContents"/>
-              <w:snapToGrid w:val="0"/>
-              <w:rPr>
-                <w:rFonts w:ascii="Garamond" w:hAnsi="Garamond" w:cs="Garamond"/>
-              </w:rPr>
-            </w:pPr>
-          </w:p>
-        </w:tc>
-        <w:tc>
-          <w:tcPr>
-            <w:tcW w:w="1819" w:type="dxa"/>
-            <w:tcBorders>
-              <w:left w:val="single" w:sz="1" w:space="0" w:color="000000"/>
-              <w:bottom w:val="single" w:sz="1" w:space="0" w:color="000000"/>
-              <w:right w:val="single" w:sz="1" w:space="0" w:color="000000"/>
-            </w:tcBorders>
-            <w:shd w:val="clear" w:color="auto" w:fill="auto"/>
-          </w:tcPr>
-          <w:p>
-            <w:pPr>
-              <w:pStyle w:val="TableContents"/>
-              <w:snapToGrid w:val="0"/>
-              <w:rPr>
-                <w:rFonts w:ascii="Garamond" w:hAnsi="Garamond" w:cs="Garamond"/>
-              </w:rPr>
-            </w:pPr>
           </w:p>
         </w:tc>
       </w:tr>
     </w:tbl>
     <w:p>
       <w:pPr>
-        <w:pStyle w:val="ListParagraph"/>
         <w:rPr>
           <w:rFonts w:ascii="Garamond" w:hAnsi="Garamond"/>
           <w:b/>
         </w:rPr>
       </w:pPr>
     </w:p>
-    <w:p>
-      <w:pPr>
-        <w:pStyle w:val="ListParagraph"/>
-        <w:rPr>
-          <w:rFonts w:ascii="Garamond" w:hAnsi="Garamond"/>
-          <w:b/>
-        </w:rPr>
-      </w:pPr>
-    </w:p>
-    <w:tbl>
-      <w:tblPr>
-        <w:tblpPr w:leftFromText="180" w:rightFromText="180" w:vertAnchor="page" w:horzAnchor="margin" w:tblpY="7186"/>
-        <w:tblW w:w="9975" w:type="dxa"/>
-        <w:tblLayout w:type="fixed"/>
-        <w:tblCellMar>
-          <w:top w:w="55" w:type="dxa"/>
-          <w:left w:w="55" w:type="dxa"/>
-          <w:bottom w:w="55" w:type="dxa"/>
-          <w:right w:w="55" w:type="dxa"/>
-        </w:tblCellMar>
-        <w:tblLook w:val="0000"/>
-      </w:tblPr>
-      <w:tblGrid>
-        <w:gridCol w:w="1800"/>
-        <w:gridCol w:w="420"/>
-        <w:gridCol w:w="15"/>
-        <w:gridCol w:w="15"/>
-        <w:gridCol w:w="7725"/>
-      </w:tblGrid>
-      <w:tr>
-        <w:tc>
-          <w:tcPr>
-            <w:tcW w:w="1800" w:type="dxa"/>
-            <w:tcBorders>
-              <w:top w:val="single" w:sz="1" w:space="0" w:color="000000"/>
-              <w:left w:val="single" w:sz="1" w:space="0" w:color="000000"/>
-              <w:bottom w:val="single" w:sz="1" w:space="0" w:color="000000"/>
-            </w:tcBorders>
-            <w:shd w:val="clear" w:color="auto" w:fill="E6E6E6"/>
-          </w:tcPr>
-          <w:p>
-            <w:pPr>
-              <w:pStyle w:val="TableContents"/>
-              <w:rPr>
-                <w:rFonts w:ascii="Garamond" w:hAnsi="Garamond"/>
-              </w:rPr>
-            </w:pPr>
-            <w:r>
-              <w:rPr>
-                <w:rFonts w:ascii="Garamond" w:hAnsi="Garamond"/>
-              </w:rPr>
-              <w:t>Name</w:t>
-            </w:r>
-          </w:p>
-        </w:tc>
-        <w:tc>
-          <w:tcPr>
-            <w:tcW w:w="8175" w:type="dxa"/>
-            <w:gridSpan w:val="4"/>
-            <w:tcBorders>
-              <w:top w:val="single" w:sz="1" w:space="0" w:color="000000"/>
-              <w:left w:val="single" w:sz="1" w:space="0" w:color="000000"/>
-              <w:bottom w:val="single" w:sz="1" w:space="0" w:color="000000"/>
-              <w:right w:val="single" w:sz="1" w:space="0" w:color="000000"/>
-            </w:tcBorders>
-            <w:shd w:val="clear" w:color="auto" w:fill="E6E6E6"/>
-          </w:tcPr>
-          <w:p>
-            <w:pPr>
-              <w:pStyle w:val="TableContents"/>
-              <w:rPr>
-                <w:rFonts w:ascii="Garamond" w:hAnsi="Garamond"/>
-              </w:rPr>
-            </w:pPr>
-            <w:r>
-              <w:rPr>
-                <w:rFonts w:ascii="Garamond" w:hAnsi="Garamond"/>
-              </w:rPr>
-              <w:t>Description</w:t>
-            </w:r>
-          </w:p>
-        </w:tc>
-      </w:tr>
-      <w:tr>
-        <w:tc>
-          <w:tcPr>
-            <w:tcW w:w="1800" w:type="dxa"/>
-            <w:tcBorders>
-              <w:left w:val="single" w:sz="1" w:space="0" w:color="000000"/>
-              <w:bottom w:val="single" w:sz="1" w:space="0" w:color="000000"/>
-            </w:tcBorders>
-            <w:shd w:val="clear" w:color="auto" w:fill="auto"/>
-          </w:tcPr>
-          <w:p>
-            <w:pPr>
-              <w:pStyle w:val="TableContents"/>
-              <w:rPr>
-                <w:rFonts w:ascii="Garamond" w:hAnsi="Garamond"/>
-              </w:rPr>
-            </w:pPr>
-            <w:r>
-              <w:rPr>
-                <w:rFonts w:ascii="Garamond" w:hAnsi="Garamond"/>
-              </w:rPr>
-              <w:t>Brief Description</w:t>
-            </w:r>
-          </w:p>
-        </w:tc>
-        <w:tc>
-          <w:tcPr>
-            <w:tcW w:w="8175" w:type="dxa"/>
-            <w:gridSpan w:val="4"/>
-            <w:tcBorders>
-              <w:left w:val="single" w:sz="1" w:space="0" w:color="000000"/>
-              <w:bottom w:val="single" w:sz="1" w:space="0" w:color="000000"/>
-              <w:right w:val="single" w:sz="1" w:space="0" w:color="000000"/>
-            </w:tcBorders>
-            <w:shd w:val="clear" w:color="auto" w:fill="auto"/>
-          </w:tcPr>
-          <w:p>
-            <w:pPr>
-              <w:pStyle w:val="TableContents"/>
-              <w:rPr>
-                <w:rFonts w:ascii="Garamond" w:hAnsi="Garamond"/>
-              </w:rPr>
-            </w:pPr>
-            <w:r>
-              <w:rPr>
-                <w:rFonts w:ascii="Garamond" w:hAnsi="Garamond"/>
-              </w:rPr>
-              <w:t>Login screen allows users to login</w:t>
-            </w:r>
-          </w:p>
-        </w:tc>
-      </w:tr>
-      <w:tr>
-        <w:tc>
-          <w:tcPr>
-            <w:tcW w:w="1800" w:type="dxa"/>
-            <w:tcBorders>
-              <w:left w:val="single" w:sz="1" w:space="0" w:color="000000"/>
-              <w:bottom w:val="single" w:sz="1" w:space="0" w:color="000000"/>
-            </w:tcBorders>
-            <w:shd w:val="clear" w:color="auto" w:fill="auto"/>
-          </w:tcPr>
-          <w:p>
-            <w:pPr>
-              <w:pStyle w:val="TableContents"/>
-              <w:rPr>
-                <w:rFonts w:ascii="Garamond" w:hAnsi="Garamond"/>
-              </w:rPr>
-            </w:pPr>
-            <w:r>
-              <w:rPr>
-                <w:rFonts w:ascii="Garamond" w:hAnsi="Garamond"/>
-              </w:rPr>
-              <w:t>Actors</w:t>
-            </w:r>
-          </w:p>
-        </w:tc>
-        <w:tc>
-          <w:tcPr>
-            <w:tcW w:w="8175" w:type="dxa"/>
-            <w:gridSpan w:val="4"/>
-            <w:tcBorders>
-              <w:left w:val="single" w:sz="1" w:space="0" w:color="000000"/>
-              <w:bottom w:val="single" w:sz="1" w:space="0" w:color="000000"/>
-              <w:right w:val="single" w:sz="1" w:space="0" w:color="000000"/>
-            </w:tcBorders>
-            <w:shd w:val="clear" w:color="auto" w:fill="auto"/>
-          </w:tcPr>
-          <w:p>
-            <w:pPr>
-              <w:pStyle w:val="TableContents"/>
-              <w:rPr>
-                <w:rFonts w:ascii="Garamond" w:hAnsi="Garamond"/>
-              </w:rPr>
-            </w:pPr>
-            <w:r>
-              <w:rPr>
-                <w:rFonts w:ascii="Garamond" w:hAnsi="Garamond"/>
-              </w:rPr>
-              <w:t>User</w:t>
-            </w:r>
-          </w:p>
-          <w:p>
-            <w:pPr>
-              <w:pStyle w:val="TableContents"/>
-              <w:rPr>
-                <w:rFonts w:ascii="Garamond" w:hAnsi="Garamond"/>
-              </w:rPr>
-            </w:pPr>
-          </w:p>
-        </w:tc>
-      </w:tr>
-      <w:tr>
-        <w:tc>
-          <w:tcPr>
-            <w:tcW w:w="1800" w:type="dxa"/>
-            <w:tcBorders>
-              <w:left w:val="single" w:sz="1" w:space="0" w:color="000000"/>
-              <w:bottom w:val="single" w:sz="1" w:space="0" w:color="000000"/>
-            </w:tcBorders>
-            <w:shd w:val="clear" w:color="auto" w:fill="auto"/>
-          </w:tcPr>
-          <w:p>
-            <w:pPr>
-              <w:pStyle w:val="TableContents"/>
-              <w:rPr>
-                <w:rFonts w:ascii="Garamond" w:hAnsi="Garamond"/>
-              </w:rPr>
-            </w:pPr>
-            <w:r>
-              <w:rPr>
-                <w:rFonts w:ascii="Garamond" w:hAnsi="Garamond"/>
-              </w:rPr>
-              <w:t>Preconditions</w:t>
-            </w:r>
-          </w:p>
-        </w:tc>
-        <w:tc>
-          <w:tcPr>
-            <w:tcW w:w="8175" w:type="dxa"/>
-            <w:gridSpan w:val="4"/>
-            <w:tcBorders>
-              <w:left w:val="single" w:sz="1" w:space="0" w:color="000000"/>
-              <w:bottom w:val="single" w:sz="1" w:space="0" w:color="000000"/>
-              <w:right w:val="single" w:sz="1" w:space="0" w:color="000000"/>
-            </w:tcBorders>
-            <w:shd w:val="clear" w:color="auto" w:fill="auto"/>
-          </w:tcPr>
-          <w:p>
-            <w:pPr>
-              <w:pStyle w:val="TableContents"/>
-              <w:ind w:left="720"/>
-              <w:rPr>
-                <w:rFonts w:ascii="Garamond" w:hAnsi="Garamond"/>
-              </w:rPr>
-            </w:pPr>
-          </w:p>
-        </w:tc>
-      </w:tr>
-      <w:tr>
-        <w:tc>
-          <w:tcPr>
-            <w:tcW w:w="1800" w:type="dxa"/>
-            <w:tcBorders>
-              <w:left w:val="single" w:sz="1" w:space="0" w:color="000000"/>
-              <w:bottom w:val="single" w:sz="1" w:space="0" w:color="000000"/>
-            </w:tcBorders>
-            <w:shd w:val="clear" w:color="auto" w:fill="auto"/>
-          </w:tcPr>
-          <w:p>
-            <w:pPr>
-              <w:pStyle w:val="TableContents"/>
-              <w:rPr>
-                <w:rFonts w:ascii="Garamond" w:hAnsi="Garamond"/>
-              </w:rPr>
-            </w:pPr>
-            <w:r>
-              <w:rPr>
-                <w:rFonts w:ascii="Garamond" w:hAnsi="Garamond"/>
-              </w:rPr>
-              <w:t>Post-Conditions</w:t>
-            </w:r>
-          </w:p>
-        </w:tc>
-        <w:tc>
-          <w:tcPr>
-            <w:tcW w:w="8175" w:type="dxa"/>
-            <w:gridSpan w:val="4"/>
-            <w:tcBorders>
-              <w:left w:val="single" w:sz="1" w:space="0" w:color="000000"/>
-              <w:bottom w:val="single" w:sz="1" w:space="0" w:color="000000"/>
-              <w:right w:val="single" w:sz="1" w:space="0" w:color="000000"/>
-            </w:tcBorders>
-            <w:shd w:val="clear" w:color="auto" w:fill="auto"/>
-          </w:tcPr>
-          <w:p>
-            <w:pPr>
-              <w:pStyle w:val="TableContents"/>
-              <w:numPr>
-                <w:ilvl w:val="0"/>
-                <w:numId w:val="2"/>
-              </w:numPr>
-              <w:rPr>
-                <w:rFonts w:ascii="Garamond" w:hAnsi="Garamond"/>
-              </w:rPr>
-            </w:pPr>
-            <w:r>
-              <w:rPr>
-                <w:rFonts w:ascii="Garamond" w:hAnsi="Garamond"/>
-              </w:rPr>
-              <w:t>Go to the main screen</w:t>
-            </w:r>
-          </w:p>
-          <w:p>
-            <w:pPr>
-              <w:pStyle w:val="TableContents"/>
-              <w:ind w:left="720"/>
-              <w:rPr>
-                <w:rFonts w:ascii="Garamond" w:hAnsi="Garamond"/>
-              </w:rPr>
-            </w:pPr>
-          </w:p>
-        </w:tc>
-      </w:tr>
-      <w:tr>
-        <w:tc>
-          <w:tcPr>
-            <w:tcW w:w="1800" w:type="dxa"/>
-            <w:tcBorders>
-              <w:left w:val="single" w:sz="1" w:space="0" w:color="000000"/>
-              <w:bottom w:val="single" w:sz="1" w:space="0" w:color="000000"/>
-            </w:tcBorders>
-            <w:shd w:val="clear" w:color="auto" w:fill="auto"/>
-          </w:tcPr>
-          <w:p>
-            <w:pPr>
-              <w:pStyle w:val="TableContents"/>
-              <w:rPr>
-                <w:rFonts w:ascii="Garamond" w:hAnsi="Garamond"/>
-              </w:rPr>
-            </w:pPr>
-            <w:r>
-              <w:rPr>
-                <w:rFonts w:ascii="Garamond" w:hAnsi="Garamond"/>
-              </w:rPr>
-              <w:t>Triggers</w:t>
-            </w:r>
-          </w:p>
-        </w:tc>
-        <w:tc>
-          <w:tcPr>
-            <w:tcW w:w="8175" w:type="dxa"/>
-            <w:gridSpan w:val="4"/>
-            <w:tcBorders>
-              <w:left w:val="single" w:sz="1" w:space="0" w:color="000000"/>
-              <w:bottom w:val="single" w:sz="1" w:space="0" w:color="000000"/>
-              <w:right w:val="single" w:sz="1" w:space="0" w:color="000000"/>
-            </w:tcBorders>
-            <w:shd w:val="clear" w:color="auto" w:fill="auto"/>
-          </w:tcPr>
-          <w:p>
-            <w:pPr>
-              <w:pStyle w:val="TableContents"/>
-              <w:numPr>
-                <w:ilvl w:val="0"/>
-                <w:numId w:val="3"/>
-              </w:numPr>
-              <w:rPr>
-                <w:rFonts w:ascii="Garamond" w:hAnsi="Garamond"/>
-              </w:rPr>
-            </w:pPr>
-            <w:r>
-              <w:rPr>
-                <w:rFonts w:ascii="Garamond" w:hAnsi="Garamond"/>
-              </w:rPr>
-              <w:t>The app is launched</w:t>
-            </w:r>
-          </w:p>
-          <w:p>
-            <w:pPr>
-              <w:pStyle w:val="TableContents"/>
-              <w:ind w:left="360"/>
-              <w:rPr>
-                <w:rFonts w:ascii="Garamond" w:hAnsi="Garamond"/>
-              </w:rPr>
-            </w:pPr>
-          </w:p>
-        </w:tc>
-      </w:tr>
-      <w:tr>
-        <w:tc>
-          <w:tcPr>
-            <w:tcW w:w="1800" w:type="dxa"/>
-            <w:tcBorders>
-              <w:left w:val="single" w:sz="1" w:space="0" w:color="000000"/>
-              <w:bottom w:val="single" w:sz="1" w:space="0" w:color="000000"/>
-            </w:tcBorders>
-            <w:shd w:val="clear" w:color="auto" w:fill="auto"/>
-          </w:tcPr>
-          <w:p>
-            <w:pPr>
-              <w:pStyle w:val="TableContents"/>
-              <w:rPr>
-                <w:rFonts w:ascii="Garamond" w:hAnsi="Garamond"/>
-              </w:rPr>
-            </w:pPr>
-            <w:r>
-              <w:rPr>
-                <w:rFonts w:ascii="Garamond" w:hAnsi="Garamond"/>
-              </w:rPr>
-              <w:t>Flow of Events</w:t>
-            </w:r>
-          </w:p>
-        </w:tc>
-        <w:tc>
-          <w:tcPr>
-            <w:tcW w:w="8175" w:type="dxa"/>
-            <w:gridSpan w:val="4"/>
-            <w:tcBorders>
-              <w:left w:val="single" w:sz="1" w:space="0" w:color="000000"/>
-              <w:bottom w:val="single" w:sz="1" w:space="0" w:color="000000"/>
-              <w:right w:val="single" w:sz="1" w:space="0" w:color="000000"/>
-            </w:tcBorders>
-            <w:shd w:val="clear" w:color="auto" w:fill="auto"/>
-          </w:tcPr>
-          <w:p>
-            <w:pPr>
-              <w:pStyle w:val="TableContents"/>
-              <w:rPr>
-                <w:rFonts w:ascii="Garamond" w:hAnsi="Garamond"/>
-              </w:rPr>
-            </w:pPr>
-            <w:r>
-              <w:rPr>
-                <w:rFonts w:ascii="Garamond" w:hAnsi="Garamond"/>
-              </w:rPr>
-              <w:t>Basic Flow</w:t>
-            </w:r>
-          </w:p>
-        </w:tc>
-      </w:tr>
-      <w:tr>
-        <w:tc>
-          <w:tcPr>
-            <w:tcW w:w="1800" w:type="dxa"/>
-            <w:tcBorders>
-              <w:left w:val="single" w:sz="1" w:space="0" w:color="000000"/>
-              <w:bottom w:val="single" w:sz="1" w:space="0" w:color="000000"/>
-            </w:tcBorders>
-            <w:shd w:val="clear" w:color="auto" w:fill="auto"/>
-          </w:tcPr>
-          <w:p>
-            <w:pPr>
-              <w:pStyle w:val="TableContents"/>
-              <w:rPr>
-                <w:rFonts w:ascii="Garamond" w:hAnsi="Garamond"/>
-              </w:rPr>
-            </w:pPr>
-          </w:p>
-        </w:tc>
-        <w:tc>
-          <w:tcPr>
-            <w:tcW w:w="450" w:type="dxa"/>
-            <w:gridSpan w:val="3"/>
-            <w:tcBorders>
-              <w:left w:val="single" w:sz="1" w:space="0" w:color="000000"/>
-              <w:bottom w:val="single" w:sz="1" w:space="0" w:color="000000"/>
-            </w:tcBorders>
-            <w:shd w:val="clear" w:color="auto" w:fill="auto"/>
-          </w:tcPr>
-          <w:p>
-            <w:pPr>
-              <w:pStyle w:val="TableContents"/>
-              <w:rPr>
-                <w:rFonts w:ascii="Garamond" w:hAnsi="Garamond"/>
-              </w:rPr>
-            </w:pPr>
-            <w:r>
-              <w:rPr>
-                <w:rFonts w:ascii="Garamond" w:hAnsi="Garamond"/>
-              </w:rPr>
-              <w:t>1</w:t>
-            </w:r>
-          </w:p>
-        </w:tc>
-        <w:tc>
-          <w:tcPr>
-            <w:tcW w:w="7725" w:type="dxa"/>
-            <w:tcBorders>
-              <w:left w:val="single" w:sz="1" w:space="0" w:color="000000"/>
-              <w:bottom w:val="single" w:sz="1" w:space="0" w:color="000000"/>
-              <w:right w:val="single" w:sz="1" w:space="0" w:color="000000"/>
-            </w:tcBorders>
-            <w:shd w:val="clear" w:color="auto" w:fill="auto"/>
-          </w:tcPr>
-          <w:p>
-            <w:pPr>
-              <w:pStyle w:val="TableContents"/>
-              <w:rPr>
-                <w:rFonts w:ascii="Garamond" w:hAnsi="Garamond"/>
-              </w:rPr>
-            </w:pPr>
-            <w:r>
-              <w:rPr>
-                <w:rFonts w:ascii="Garamond" w:hAnsi="Garamond"/>
-              </w:rPr>
-              <w:t>System requests authentication</w:t>
-            </w:r>
-          </w:p>
-          <w:p>
-            <w:pPr>
-              <w:pStyle w:val="TableContents"/>
-              <w:rPr>
-                <w:rFonts w:ascii="Garamond" w:hAnsi="Garamond"/>
-              </w:rPr>
-            </w:pPr>
-            <w:r>
-              <w:rPr>
-                <w:rFonts w:ascii="Garamond" w:hAnsi="Garamond"/>
-              </w:rPr>
-              <w:t xml:space="preserve">      - Alternate Flow A</w:t>
-            </w:r>
-          </w:p>
-          <w:p>
-            <w:pPr>
-              <w:pStyle w:val="TableContents"/>
-              <w:rPr>
-                <w:rFonts w:ascii="Garamond" w:hAnsi="Garamond"/>
-              </w:rPr>
-            </w:pPr>
-            <w:r>
-              <w:rPr>
-                <w:rFonts w:ascii="Garamond" w:hAnsi="Garamond"/>
-              </w:rPr>
-              <w:t xml:space="preserve">      - Alternate Flow B</w:t>
-            </w:r>
-          </w:p>
-          <w:p>
-            <w:pPr>
-              <w:pStyle w:val="TableContents"/>
-              <w:rPr>
-                <w:rFonts w:ascii="Garamond" w:hAnsi="Garamond"/>
-              </w:rPr>
-            </w:pPr>
-            <w:r>
-              <w:rPr>
-                <w:rFonts w:ascii="Garamond" w:hAnsi="Garamond"/>
-              </w:rPr>
-              <w:t xml:space="preserve">      - Alternate Flow C</w:t>
-            </w:r>
-          </w:p>
-        </w:tc>
-      </w:tr>
-      <w:tr>
-        <w:tc>
-          <w:tcPr>
-            <w:tcW w:w="1800" w:type="dxa"/>
-            <w:tcBorders>
-              <w:left w:val="single" w:sz="1" w:space="0" w:color="000000"/>
-              <w:bottom w:val="single" w:sz="1" w:space="0" w:color="000000"/>
-            </w:tcBorders>
-            <w:shd w:val="clear" w:color="auto" w:fill="auto"/>
-          </w:tcPr>
-          <w:p>
-            <w:pPr>
-              <w:pStyle w:val="TableContents"/>
-              <w:rPr>
-                <w:rFonts w:ascii="Garamond" w:hAnsi="Garamond"/>
-              </w:rPr>
-            </w:pPr>
-            <w:r>
-              <w:rPr>
-                <w:rFonts w:ascii="Garamond" w:hAnsi="Garamond"/>
-              </w:rPr>
-              <w:t>Alternate Flow</w:t>
-            </w:r>
-          </w:p>
-        </w:tc>
-        <w:tc>
-          <w:tcPr>
-            <w:tcW w:w="8175" w:type="dxa"/>
-            <w:gridSpan w:val="4"/>
-            <w:tcBorders>
-              <w:left w:val="single" w:sz="1" w:space="0" w:color="000000"/>
-              <w:bottom w:val="single" w:sz="1" w:space="0" w:color="000000"/>
-              <w:right w:val="single" w:sz="1" w:space="0" w:color="000000"/>
-            </w:tcBorders>
-            <w:shd w:val="clear" w:color="auto" w:fill="auto"/>
-          </w:tcPr>
-          <w:p>
-            <w:pPr>
-              <w:pStyle w:val="TableContents"/>
-              <w:rPr>
-                <w:rFonts w:ascii="Garamond" w:hAnsi="Garamond"/>
-              </w:rPr>
-            </w:pPr>
-            <w:r>
-              <w:rPr>
-                <w:rFonts w:ascii="Garamond" w:hAnsi="Garamond"/>
-              </w:rPr>
-              <w:t>Alternate Flow A: User is logged in</w:t>
-            </w:r>
-          </w:p>
-        </w:tc>
-      </w:tr>
-      <w:tr>
-        <w:tc>
-          <w:tcPr>
-            <w:tcW w:w="1800" w:type="dxa"/>
-            <w:tcBorders>
-              <w:left w:val="single" w:sz="1" w:space="0" w:color="000000"/>
-              <w:bottom w:val="single" w:sz="1" w:space="0" w:color="000000"/>
-            </w:tcBorders>
-            <w:shd w:val="clear" w:color="auto" w:fill="auto"/>
-          </w:tcPr>
-          <w:p>
-            <w:pPr>
-              <w:pStyle w:val="TableContents"/>
-              <w:rPr>
-                <w:rFonts w:ascii="Garamond" w:hAnsi="Garamond"/>
-              </w:rPr>
-            </w:pPr>
-          </w:p>
-        </w:tc>
-        <w:tc>
-          <w:tcPr>
-            <w:tcW w:w="435" w:type="dxa"/>
-            <w:gridSpan w:val="2"/>
-            <w:tcBorders>
-              <w:left w:val="single" w:sz="1" w:space="0" w:color="000000"/>
-              <w:bottom w:val="single" w:sz="1" w:space="0" w:color="000000"/>
-            </w:tcBorders>
-            <w:shd w:val="clear" w:color="auto" w:fill="auto"/>
-          </w:tcPr>
-          <w:p>
-            <w:pPr>
-              <w:pStyle w:val="TableContents"/>
-              <w:rPr>
-                <w:rFonts w:ascii="Garamond" w:hAnsi="Garamond"/>
-              </w:rPr>
-            </w:pPr>
-            <w:r>
-              <w:rPr>
-                <w:rFonts w:ascii="Garamond" w:hAnsi="Garamond"/>
-              </w:rPr>
-              <w:t>A1</w:t>
-            </w:r>
-          </w:p>
-        </w:tc>
-        <w:tc>
-          <w:tcPr>
-            <w:tcW w:w="7740" w:type="dxa"/>
-            <w:gridSpan w:val="2"/>
-            <w:tcBorders>
-              <w:left w:val="single" w:sz="1" w:space="0" w:color="000000"/>
-              <w:bottom w:val="single" w:sz="1" w:space="0" w:color="000000"/>
-              <w:right w:val="single" w:sz="1" w:space="0" w:color="000000"/>
-            </w:tcBorders>
-            <w:shd w:val="clear" w:color="auto" w:fill="auto"/>
-          </w:tcPr>
-          <w:p>
-            <w:pPr>
-              <w:pStyle w:val="TableContents"/>
-              <w:rPr>
-                <w:rFonts w:ascii="Garamond" w:hAnsi="Garamond"/>
-              </w:rPr>
-            </w:pPr>
-            <w:r>
-              <w:rPr>
-                <w:rFonts w:ascii="Garamond" w:hAnsi="Garamond"/>
-              </w:rPr>
-              <w:t>Goes to main screen</w:t>
-            </w:r>
-          </w:p>
-        </w:tc>
-      </w:tr>
-      <w:tr>
-        <w:tc>
-          <w:tcPr>
-            <w:tcW w:w="1800" w:type="dxa"/>
-            <w:tcBorders>
-              <w:left w:val="single" w:sz="1" w:space="0" w:color="000000"/>
-              <w:bottom w:val="single" w:sz="1" w:space="0" w:color="000000"/>
-            </w:tcBorders>
-            <w:shd w:val="clear" w:color="auto" w:fill="auto"/>
-          </w:tcPr>
-          <w:p>
-            <w:pPr>
-              <w:pStyle w:val="TableContents"/>
-              <w:rPr>
-                <w:rFonts w:ascii="Garamond" w:hAnsi="Garamond"/>
-              </w:rPr>
-            </w:pPr>
-          </w:p>
-        </w:tc>
-        <w:tc>
-          <w:tcPr>
-            <w:tcW w:w="8175" w:type="dxa"/>
-            <w:gridSpan w:val="4"/>
-            <w:tcBorders>
-              <w:left w:val="single" w:sz="1" w:space="0" w:color="000000"/>
-              <w:bottom w:val="single" w:sz="1" w:space="0" w:color="000000"/>
-              <w:right w:val="single" w:sz="1" w:space="0" w:color="000000"/>
-            </w:tcBorders>
-            <w:shd w:val="clear" w:color="auto" w:fill="auto"/>
-          </w:tcPr>
-          <w:p>
-            <w:pPr>
-              <w:pStyle w:val="TableContents"/>
-              <w:rPr>
-                <w:rFonts w:ascii="Garamond" w:hAnsi="Garamond"/>
-              </w:rPr>
-            </w:pPr>
-            <w:r>
-              <w:rPr>
-                <w:rFonts w:ascii="Garamond" w:hAnsi="Garamond"/>
-              </w:rPr>
-              <w:t>Alternate Flow B: User Skips login</w:t>
-            </w:r>
-          </w:p>
-        </w:tc>
-      </w:tr>
-      <w:tr>
-        <w:tc>
-          <w:tcPr>
-            <w:tcW w:w="1800" w:type="dxa"/>
-            <w:tcBorders>
-              <w:left w:val="single" w:sz="1" w:space="0" w:color="000000"/>
-            </w:tcBorders>
-            <w:shd w:val="clear" w:color="auto" w:fill="auto"/>
-          </w:tcPr>
-          <w:p>
-            <w:pPr>
-              <w:pStyle w:val="TableContents"/>
-              <w:rPr>
-                <w:rFonts w:ascii="Garamond" w:hAnsi="Garamond"/>
-              </w:rPr>
-            </w:pPr>
-          </w:p>
-        </w:tc>
-        <w:tc>
-          <w:tcPr>
-            <w:tcW w:w="420" w:type="dxa"/>
-            <w:tcBorders>
-              <w:left w:val="single" w:sz="1" w:space="0" w:color="000000"/>
-            </w:tcBorders>
-            <w:shd w:val="clear" w:color="auto" w:fill="auto"/>
-          </w:tcPr>
-          <w:p>
-            <w:pPr>
-              <w:pStyle w:val="TableContents"/>
-              <w:rPr>
-                <w:rFonts w:ascii="Garamond" w:hAnsi="Garamond"/>
-              </w:rPr>
-            </w:pPr>
-            <w:r>
-              <w:rPr>
-                <w:rFonts w:ascii="Garamond" w:hAnsi="Garamond"/>
-              </w:rPr>
-              <w:t>B1</w:t>
-            </w:r>
-          </w:p>
-        </w:tc>
-        <w:tc>
-          <w:tcPr>
-            <w:tcW w:w="7755" w:type="dxa"/>
-            <w:gridSpan w:val="3"/>
-            <w:tcBorders>
-              <w:left w:val="single" w:sz="1" w:space="0" w:color="000000"/>
-              <w:right w:val="single" w:sz="1" w:space="0" w:color="000000"/>
-            </w:tcBorders>
-            <w:shd w:val="clear" w:color="auto" w:fill="auto"/>
-          </w:tcPr>
-          <w:p>
-            <w:pPr>
-              <w:pStyle w:val="TableContents"/>
-              <w:rPr>
-                <w:rFonts w:ascii="Garamond" w:hAnsi="Garamond"/>
-              </w:rPr>
-            </w:pPr>
-            <w:r>
-              <w:rPr>
-                <w:rFonts w:ascii="Garamond" w:hAnsi="Garamond"/>
-              </w:rPr>
-              <w:t>Goes to main screen</w:t>
-            </w:r>
-          </w:p>
-        </w:tc>
-      </w:tr>
-      <w:tr>
-        <w:tc>
-          <w:tcPr>
-            <w:tcW w:w="1800" w:type="dxa"/>
-            <w:tcBorders>
-              <w:left w:val="single" w:sz="1" w:space="0" w:color="000000"/>
-              <w:bottom w:val="single" w:sz="1" w:space="0" w:color="000000"/>
-            </w:tcBorders>
-            <w:shd w:val="clear" w:color="auto" w:fill="auto"/>
-          </w:tcPr>
-          <w:p>
-            <w:pPr>
-              <w:pStyle w:val="TableContents"/>
-              <w:rPr>
-                <w:rFonts w:ascii="Garamond" w:hAnsi="Garamond"/>
-              </w:rPr>
-            </w:pPr>
-          </w:p>
-        </w:tc>
-        <w:tc>
-          <w:tcPr>
-            <w:tcW w:w="420" w:type="dxa"/>
-            <w:tcBorders>
-              <w:left w:val="single" w:sz="1" w:space="0" w:color="000000"/>
-              <w:bottom w:val="single" w:sz="1" w:space="0" w:color="000000"/>
-            </w:tcBorders>
-            <w:shd w:val="clear" w:color="auto" w:fill="auto"/>
-          </w:tcPr>
-          <w:p>
-            <w:pPr>
-              <w:pStyle w:val="TableContents"/>
-              <w:rPr>
-                <w:rFonts w:ascii="Garamond" w:hAnsi="Garamond"/>
-              </w:rPr>
-            </w:pPr>
-          </w:p>
-        </w:tc>
-        <w:tc>
-          <w:tcPr>
-            <w:tcW w:w="7755" w:type="dxa"/>
-            <w:gridSpan w:val="3"/>
-            <w:tcBorders>
-              <w:left w:val="single" w:sz="1" w:space="0" w:color="000000"/>
-              <w:bottom w:val="single" w:sz="1" w:space="0" w:color="000000"/>
-              <w:right w:val="single" w:sz="1" w:space="0" w:color="000000"/>
-            </w:tcBorders>
-            <w:shd w:val="clear" w:color="auto" w:fill="auto"/>
-          </w:tcPr>
-          <w:p>
-            <w:pPr>
-              <w:pStyle w:val="TableContents"/>
-              <w:rPr>
-                <w:rFonts w:ascii="Garamond" w:hAnsi="Garamond"/>
-              </w:rPr>
-            </w:pPr>
-          </w:p>
-        </w:tc>
-      </w:tr>
-    </w:tbl>
     <w:p>
       <w:pPr>
         <w:rPr>
@@ -1359,24 +447,802 @@
         <w:t xml:space="preserve"> </w:t>
       </w:r>
     </w:p>
-    <w:p>
-      <w:pPr>
-        <w:ind w:left="720"/>
-        <w:rPr>
-          <w:rFonts w:ascii="Garamond" w:hAnsi="Garamond"/>
-          <w:b/>
-        </w:rPr>
-      </w:pPr>
-    </w:p>
-    <w:p>
-      <w:pPr>
-        <w:ind w:left="720"/>
-        <w:rPr>
-          <w:rFonts w:ascii="Garamond" w:hAnsi="Garamond"/>
-          <w:b/>
-        </w:rPr>
-      </w:pPr>
-    </w:p>
+    <w:tbl>
+      <w:tblPr>
+        <w:tblpPr w:leftFromText="180" w:rightFromText="180" w:vertAnchor="page" w:horzAnchor="margin" w:tblpY="5911"/>
+        <w:tblW w:w="9975" w:type="dxa"/>
+        <w:tblLayout w:type="fixed"/>
+        <w:tblCellMar>
+          <w:top w:w="55" w:type="dxa"/>
+          <w:left w:w="55" w:type="dxa"/>
+          <w:bottom w:w="55" w:type="dxa"/>
+          <w:right w:w="55" w:type="dxa"/>
+        </w:tblCellMar>
+        <w:tblLook w:val="0000"/>
+      </w:tblPr>
+      <w:tblGrid>
+        <w:gridCol w:w="1800"/>
+        <w:gridCol w:w="420"/>
+        <w:gridCol w:w="15"/>
+        <w:gridCol w:w="15"/>
+        <w:gridCol w:w="7725"/>
+      </w:tblGrid>
+      <w:tr>
+        <w:tc>
+          <w:tcPr>
+            <w:tcW w:w="1800" w:type="dxa"/>
+            <w:tcBorders>
+              <w:top w:val="single" w:sz="1" w:space="0" w:color="000000"/>
+              <w:left w:val="single" w:sz="1" w:space="0" w:color="000000"/>
+              <w:bottom w:val="single" w:sz="1" w:space="0" w:color="000000"/>
+            </w:tcBorders>
+            <w:shd w:val="clear" w:color="auto" w:fill="E6E6E6"/>
+          </w:tcPr>
+          <w:p>
+            <w:pPr>
+              <w:pStyle w:val="TableContents"/>
+              <w:rPr>
+                <w:rFonts w:ascii="Garamond" w:hAnsi="Garamond"/>
+              </w:rPr>
+            </w:pPr>
+            <w:r>
+              <w:rPr>
+                <w:rFonts w:ascii="Garamond" w:hAnsi="Garamond"/>
+              </w:rPr>
+              <w:t>Name</w:t>
+            </w:r>
+          </w:p>
+        </w:tc>
+        <w:tc>
+          <w:tcPr>
+            <w:tcW w:w="8175" w:type="dxa"/>
+            <w:gridSpan w:val="4"/>
+            <w:tcBorders>
+              <w:top w:val="single" w:sz="1" w:space="0" w:color="000000"/>
+              <w:left w:val="single" w:sz="1" w:space="0" w:color="000000"/>
+              <w:bottom w:val="single" w:sz="1" w:space="0" w:color="000000"/>
+              <w:right w:val="single" w:sz="1" w:space="0" w:color="000000"/>
+            </w:tcBorders>
+            <w:shd w:val="clear" w:color="auto" w:fill="E6E6E6"/>
+          </w:tcPr>
+          <w:p>
+            <w:pPr>
+              <w:pStyle w:val="TableContents"/>
+              <w:rPr>
+                <w:rFonts w:ascii="Garamond" w:hAnsi="Garamond"/>
+              </w:rPr>
+            </w:pPr>
+            <w:r>
+              <w:rPr>
+                <w:rFonts w:ascii="Garamond" w:hAnsi="Garamond"/>
+              </w:rPr>
+              <w:t>Description</w:t>
+            </w:r>
+          </w:p>
+        </w:tc>
+      </w:tr>
+      <w:tr>
+        <w:tc>
+          <w:tcPr>
+            <w:tcW w:w="1800" w:type="dxa"/>
+            <w:tcBorders>
+              <w:left w:val="single" w:sz="1" w:space="0" w:color="000000"/>
+              <w:bottom w:val="single" w:sz="1" w:space="0" w:color="000000"/>
+            </w:tcBorders>
+            <w:shd w:val="clear" w:color="auto" w:fill="auto"/>
+          </w:tcPr>
+          <w:p>
+            <w:pPr>
+              <w:pStyle w:val="TableContents"/>
+              <w:rPr>
+                <w:rFonts w:ascii="Garamond" w:hAnsi="Garamond"/>
+              </w:rPr>
+            </w:pPr>
+            <w:r>
+              <w:rPr>
+                <w:rFonts w:ascii="Garamond" w:hAnsi="Garamond"/>
+              </w:rPr>
+              <w:t>Brief Description</w:t>
+            </w:r>
+          </w:p>
+        </w:tc>
+        <w:tc>
+          <w:tcPr>
+            <w:tcW w:w="8175" w:type="dxa"/>
+            <w:gridSpan w:val="4"/>
+            <w:tcBorders>
+              <w:left w:val="single" w:sz="1" w:space="0" w:color="000000"/>
+              <w:bottom w:val="single" w:sz="1" w:space="0" w:color="000000"/>
+              <w:right w:val="single" w:sz="1" w:space="0" w:color="000000"/>
+            </w:tcBorders>
+            <w:shd w:val="clear" w:color="auto" w:fill="auto"/>
+          </w:tcPr>
+          <w:p>
+            <w:pPr>
+              <w:pStyle w:val="TableContents"/>
+              <w:rPr>
+                <w:rFonts w:ascii="Garamond" w:hAnsi="Garamond"/>
+              </w:rPr>
+            </w:pPr>
+            <w:r>
+              <w:rPr>
+                <w:rFonts w:ascii="Garamond" w:hAnsi="Garamond"/>
+              </w:rPr>
+              <w:t>Login screen allows users to login</w:t>
+            </w:r>
+          </w:p>
+        </w:tc>
+      </w:tr>
+      <w:tr>
+        <w:tc>
+          <w:tcPr>
+            <w:tcW w:w="1800" w:type="dxa"/>
+            <w:tcBorders>
+              <w:left w:val="single" w:sz="1" w:space="0" w:color="000000"/>
+              <w:bottom w:val="single" w:sz="1" w:space="0" w:color="000000"/>
+            </w:tcBorders>
+            <w:shd w:val="clear" w:color="auto" w:fill="auto"/>
+          </w:tcPr>
+          <w:p>
+            <w:pPr>
+              <w:pStyle w:val="TableContents"/>
+              <w:rPr>
+                <w:rFonts w:ascii="Garamond" w:hAnsi="Garamond"/>
+              </w:rPr>
+            </w:pPr>
+            <w:r>
+              <w:rPr>
+                <w:rFonts w:ascii="Garamond" w:hAnsi="Garamond"/>
+              </w:rPr>
+              <w:t>Actors</w:t>
+            </w:r>
+          </w:p>
+        </w:tc>
+        <w:tc>
+          <w:tcPr>
+            <w:tcW w:w="8175" w:type="dxa"/>
+            <w:gridSpan w:val="4"/>
+            <w:tcBorders>
+              <w:left w:val="single" w:sz="1" w:space="0" w:color="000000"/>
+              <w:bottom w:val="single" w:sz="1" w:space="0" w:color="000000"/>
+              <w:right w:val="single" w:sz="1" w:space="0" w:color="000000"/>
+            </w:tcBorders>
+            <w:shd w:val="clear" w:color="auto" w:fill="auto"/>
+          </w:tcPr>
+          <w:p>
+            <w:pPr>
+              <w:pStyle w:val="TableContents"/>
+              <w:rPr>
+                <w:rFonts w:ascii="Garamond" w:hAnsi="Garamond"/>
+              </w:rPr>
+            </w:pPr>
+            <w:r>
+              <w:rPr>
+                <w:rFonts w:ascii="Garamond" w:hAnsi="Garamond"/>
+              </w:rPr>
+              <w:t>User</w:t>
+            </w:r>
+          </w:p>
+        </w:tc>
+      </w:tr>
+      <w:tr>
+        <w:tc>
+          <w:tcPr>
+            <w:tcW w:w="1800" w:type="dxa"/>
+            <w:tcBorders>
+              <w:left w:val="single" w:sz="1" w:space="0" w:color="000000"/>
+              <w:bottom w:val="single" w:sz="1" w:space="0" w:color="000000"/>
+            </w:tcBorders>
+            <w:shd w:val="clear" w:color="auto" w:fill="auto"/>
+          </w:tcPr>
+          <w:p>
+            <w:pPr>
+              <w:pStyle w:val="TableContents"/>
+              <w:rPr>
+                <w:rFonts w:ascii="Garamond" w:hAnsi="Garamond"/>
+              </w:rPr>
+            </w:pPr>
+            <w:r>
+              <w:rPr>
+                <w:rFonts w:ascii="Garamond" w:hAnsi="Garamond"/>
+              </w:rPr>
+              <w:t>Preconditions</w:t>
+            </w:r>
+          </w:p>
+        </w:tc>
+        <w:tc>
+          <w:tcPr>
+            <w:tcW w:w="8175" w:type="dxa"/>
+            <w:gridSpan w:val="4"/>
+            <w:tcBorders>
+              <w:left w:val="single" w:sz="1" w:space="0" w:color="000000"/>
+              <w:bottom w:val="single" w:sz="1" w:space="0" w:color="000000"/>
+              <w:right w:val="single" w:sz="1" w:space="0" w:color="000000"/>
+            </w:tcBorders>
+            <w:shd w:val="clear" w:color="auto" w:fill="auto"/>
+          </w:tcPr>
+          <w:p>
+            <w:pPr>
+              <w:pStyle w:val="TableContents"/>
+              <w:ind w:left="720"/>
+              <w:rPr>
+                <w:rFonts w:ascii="Garamond" w:hAnsi="Garamond"/>
+              </w:rPr>
+            </w:pPr>
+          </w:p>
+        </w:tc>
+      </w:tr>
+      <w:tr>
+        <w:tc>
+          <w:tcPr>
+            <w:tcW w:w="1800" w:type="dxa"/>
+            <w:tcBorders>
+              <w:left w:val="single" w:sz="1" w:space="0" w:color="000000"/>
+              <w:bottom w:val="single" w:sz="1" w:space="0" w:color="000000"/>
+            </w:tcBorders>
+            <w:shd w:val="clear" w:color="auto" w:fill="auto"/>
+          </w:tcPr>
+          <w:p>
+            <w:pPr>
+              <w:pStyle w:val="TableContents"/>
+              <w:rPr>
+                <w:rFonts w:ascii="Garamond" w:hAnsi="Garamond"/>
+              </w:rPr>
+            </w:pPr>
+            <w:r>
+              <w:rPr>
+                <w:rFonts w:ascii="Garamond" w:hAnsi="Garamond"/>
+              </w:rPr>
+              <w:t>Post-Conditions</w:t>
+            </w:r>
+          </w:p>
+        </w:tc>
+        <w:tc>
+          <w:tcPr>
+            <w:tcW w:w="8175" w:type="dxa"/>
+            <w:gridSpan w:val="4"/>
+            <w:tcBorders>
+              <w:left w:val="single" w:sz="1" w:space="0" w:color="000000"/>
+              <w:bottom w:val="single" w:sz="1" w:space="0" w:color="000000"/>
+              <w:right w:val="single" w:sz="1" w:space="0" w:color="000000"/>
+            </w:tcBorders>
+            <w:shd w:val="clear" w:color="auto" w:fill="auto"/>
+          </w:tcPr>
+          <w:p>
+            <w:pPr>
+              <w:pStyle w:val="TableContents"/>
+              <w:numPr>
+                <w:ilvl w:val="0"/>
+                <w:numId w:val="2"/>
+              </w:numPr>
+              <w:rPr>
+                <w:rFonts w:ascii="Garamond" w:hAnsi="Garamond"/>
+              </w:rPr>
+            </w:pPr>
+            <w:r>
+              <w:rPr>
+                <w:rFonts w:ascii="Garamond" w:hAnsi="Garamond"/>
+              </w:rPr>
+              <w:t>Go to the main screen</w:t>
+            </w:r>
+          </w:p>
+        </w:tc>
+      </w:tr>
+      <w:tr>
+        <w:tc>
+          <w:tcPr>
+            <w:tcW w:w="1800" w:type="dxa"/>
+            <w:tcBorders>
+              <w:left w:val="single" w:sz="1" w:space="0" w:color="000000"/>
+              <w:bottom w:val="single" w:sz="1" w:space="0" w:color="000000"/>
+            </w:tcBorders>
+            <w:shd w:val="clear" w:color="auto" w:fill="auto"/>
+          </w:tcPr>
+          <w:p>
+            <w:pPr>
+              <w:pStyle w:val="TableContents"/>
+              <w:rPr>
+                <w:rFonts w:ascii="Garamond" w:hAnsi="Garamond"/>
+              </w:rPr>
+            </w:pPr>
+            <w:r>
+              <w:rPr>
+                <w:rFonts w:ascii="Garamond" w:hAnsi="Garamond"/>
+              </w:rPr>
+              <w:t>Triggers</w:t>
+            </w:r>
+          </w:p>
+        </w:tc>
+        <w:tc>
+          <w:tcPr>
+            <w:tcW w:w="8175" w:type="dxa"/>
+            <w:gridSpan w:val="4"/>
+            <w:tcBorders>
+              <w:left w:val="single" w:sz="1" w:space="0" w:color="000000"/>
+              <w:bottom w:val="single" w:sz="1" w:space="0" w:color="000000"/>
+              <w:right w:val="single" w:sz="1" w:space="0" w:color="000000"/>
+            </w:tcBorders>
+            <w:shd w:val="clear" w:color="auto" w:fill="auto"/>
+          </w:tcPr>
+          <w:p>
+            <w:pPr>
+              <w:pStyle w:val="TableContents"/>
+              <w:numPr>
+                <w:ilvl w:val="0"/>
+                <w:numId w:val="3"/>
+              </w:numPr>
+              <w:rPr>
+                <w:rFonts w:ascii="Garamond" w:hAnsi="Garamond"/>
+              </w:rPr>
+            </w:pPr>
+            <w:r>
+              <w:rPr>
+                <w:rFonts w:ascii="Garamond" w:hAnsi="Garamond"/>
+              </w:rPr>
+              <w:t>The app is launched</w:t>
+            </w:r>
+          </w:p>
+        </w:tc>
+      </w:tr>
+      <w:tr>
+        <w:tc>
+          <w:tcPr>
+            <w:tcW w:w="1800" w:type="dxa"/>
+            <w:tcBorders>
+              <w:left w:val="single" w:sz="1" w:space="0" w:color="000000"/>
+              <w:bottom w:val="single" w:sz="1" w:space="0" w:color="000000"/>
+            </w:tcBorders>
+            <w:shd w:val="clear" w:color="auto" w:fill="auto"/>
+          </w:tcPr>
+          <w:p>
+            <w:pPr>
+              <w:pStyle w:val="TableContents"/>
+              <w:rPr>
+                <w:rFonts w:ascii="Garamond" w:hAnsi="Garamond"/>
+              </w:rPr>
+            </w:pPr>
+            <w:r>
+              <w:rPr>
+                <w:rFonts w:ascii="Garamond" w:hAnsi="Garamond"/>
+              </w:rPr>
+              <w:t>Flow of Events</w:t>
+            </w:r>
+          </w:p>
+        </w:tc>
+        <w:tc>
+          <w:tcPr>
+            <w:tcW w:w="8175" w:type="dxa"/>
+            <w:gridSpan w:val="4"/>
+            <w:tcBorders>
+              <w:left w:val="single" w:sz="1" w:space="0" w:color="000000"/>
+              <w:bottom w:val="single" w:sz="1" w:space="0" w:color="000000"/>
+              <w:right w:val="single" w:sz="1" w:space="0" w:color="000000"/>
+            </w:tcBorders>
+            <w:shd w:val="clear" w:color="auto" w:fill="auto"/>
+          </w:tcPr>
+          <w:p>
+            <w:pPr>
+              <w:pStyle w:val="TableContents"/>
+              <w:rPr>
+                <w:rFonts w:ascii="Garamond" w:hAnsi="Garamond"/>
+              </w:rPr>
+            </w:pPr>
+            <w:r>
+              <w:rPr>
+                <w:rFonts w:ascii="Garamond" w:hAnsi="Garamond"/>
+              </w:rPr>
+              <w:t>Basic Flow</w:t>
+            </w:r>
+          </w:p>
+        </w:tc>
+      </w:tr>
+      <w:tr>
+        <w:tc>
+          <w:tcPr>
+            <w:tcW w:w="1800" w:type="dxa"/>
+            <w:tcBorders>
+              <w:left w:val="single" w:sz="1" w:space="0" w:color="000000"/>
+              <w:bottom w:val="single" w:sz="1" w:space="0" w:color="000000"/>
+            </w:tcBorders>
+            <w:shd w:val="clear" w:color="auto" w:fill="auto"/>
+          </w:tcPr>
+          <w:p>
+            <w:pPr>
+              <w:pStyle w:val="TableContents"/>
+              <w:rPr>
+                <w:rFonts w:ascii="Garamond" w:hAnsi="Garamond"/>
+              </w:rPr>
+            </w:pPr>
+          </w:p>
+        </w:tc>
+        <w:tc>
+          <w:tcPr>
+            <w:tcW w:w="450" w:type="dxa"/>
+            <w:gridSpan w:val="3"/>
+            <w:tcBorders>
+              <w:left w:val="single" w:sz="1" w:space="0" w:color="000000"/>
+              <w:bottom w:val="single" w:sz="1" w:space="0" w:color="000000"/>
+            </w:tcBorders>
+            <w:shd w:val="clear" w:color="auto" w:fill="auto"/>
+          </w:tcPr>
+          <w:p>
+            <w:pPr>
+              <w:pStyle w:val="TableContents"/>
+              <w:rPr>
+                <w:rFonts w:ascii="Garamond" w:hAnsi="Garamond"/>
+              </w:rPr>
+            </w:pPr>
+            <w:r>
+              <w:rPr>
+                <w:rFonts w:ascii="Garamond" w:hAnsi="Garamond"/>
+              </w:rPr>
+              <w:t>1</w:t>
+            </w:r>
+          </w:p>
+        </w:tc>
+        <w:tc>
+          <w:tcPr>
+            <w:tcW w:w="7725" w:type="dxa"/>
+            <w:tcBorders>
+              <w:left w:val="single" w:sz="1" w:space="0" w:color="000000"/>
+              <w:bottom w:val="single" w:sz="1" w:space="0" w:color="000000"/>
+              <w:right w:val="single" w:sz="1" w:space="0" w:color="000000"/>
+            </w:tcBorders>
+            <w:shd w:val="clear" w:color="auto" w:fill="auto"/>
+          </w:tcPr>
+          <w:p>
+            <w:pPr>
+              <w:pStyle w:val="TableContents"/>
+              <w:rPr>
+                <w:rFonts w:ascii="Garamond" w:hAnsi="Garamond"/>
+              </w:rPr>
+            </w:pPr>
+            <w:r>
+              <w:rPr>
+                <w:rFonts w:ascii="Garamond" w:hAnsi="Garamond"/>
+              </w:rPr>
+              <w:t>System requests authentication</w:t>
+            </w:r>
+          </w:p>
+          <w:p>
+            <w:pPr>
+              <w:pStyle w:val="TableContents"/>
+              <w:rPr>
+                <w:rFonts w:ascii="Garamond" w:hAnsi="Garamond"/>
+              </w:rPr>
+            </w:pPr>
+            <w:r>
+              <w:rPr>
+                <w:rFonts w:ascii="Garamond" w:hAnsi="Garamond"/>
+              </w:rPr>
+              <w:t xml:space="preserve">      - Alternate Flow A</w:t>
+            </w:r>
+          </w:p>
+          <w:p>
+            <w:pPr>
+              <w:pStyle w:val="TableContents"/>
+              <w:rPr>
+                <w:rFonts w:ascii="Garamond" w:hAnsi="Garamond"/>
+              </w:rPr>
+            </w:pPr>
+            <w:r>
+              <w:rPr>
+                <w:rFonts w:ascii="Garamond" w:hAnsi="Garamond"/>
+              </w:rPr>
+              <w:t xml:space="preserve">      - Alternate Flow B</w:t>
+            </w:r>
+          </w:p>
+          <w:p>
+            <w:pPr>
+              <w:pStyle w:val="TableContents"/>
+              <w:rPr>
+                <w:rFonts w:ascii="Garamond" w:hAnsi="Garamond"/>
+              </w:rPr>
+            </w:pPr>
+            <w:r>
+              <w:rPr>
+                <w:rFonts w:ascii="Garamond" w:hAnsi="Garamond"/>
+              </w:rPr>
+              <w:t xml:space="preserve">      - Alternate Flow C</w:t>
+            </w:r>
+          </w:p>
+        </w:tc>
+      </w:tr>
+      <w:tr>
+        <w:tc>
+          <w:tcPr>
+            <w:tcW w:w="1800" w:type="dxa"/>
+            <w:tcBorders>
+              <w:left w:val="single" w:sz="1" w:space="0" w:color="000000"/>
+              <w:bottom w:val="single" w:sz="1" w:space="0" w:color="000000"/>
+            </w:tcBorders>
+            <w:shd w:val="clear" w:color="auto" w:fill="auto"/>
+          </w:tcPr>
+          <w:p>
+            <w:pPr>
+              <w:pStyle w:val="TableContents"/>
+              <w:rPr>
+                <w:rFonts w:ascii="Garamond" w:hAnsi="Garamond"/>
+              </w:rPr>
+            </w:pPr>
+            <w:r>
+              <w:rPr>
+                <w:rFonts w:ascii="Garamond" w:hAnsi="Garamond"/>
+              </w:rPr>
+              <w:t>Alternate Flow</w:t>
+            </w:r>
+          </w:p>
+        </w:tc>
+        <w:tc>
+          <w:tcPr>
+            <w:tcW w:w="8175" w:type="dxa"/>
+            <w:gridSpan w:val="4"/>
+            <w:tcBorders>
+              <w:left w:val="single" w:sz="1" w:space="0" w:color="000000"/>
+              <w:bottom w:val="single" w:sz="1" w:space="0" w:color="000000"/>
+              <w:right w:val="single" w:sz="1" w:space="0" w:color="000000"/>
+            </w:tcBorders>
+            <w:shd w:val="clear" w:color="auto" w:fill="auto"/>
+          </w:tcPr>
+          <w:p>
+            <w:pPr>
+              <w:pStyle w:val="TableContents"/>
+              <w:rPr>
+                <w:rFonts w:ascii="Garamond" w:hAnsi="Garamond"/>
+              </w:rPr>
+            </w:pPr>
+            <w:r>
+              <w:rPr>
+                <w:rFonts w:ascii="Garamond" w:hAnsi="Garamond"/>
+              </w:rPr>
+              <w:t>Alternate Flow A: User is logged in</w:t>
+            </w:r>
+          </w:p>
+        </w:tc>
+      </w:tr>
+      <w:tr>
+        <w:tc>
+          <w:tcPr>
+            <w:tcW w:w="1800" w:type="dxa"/>
+            <w:tcBorders>
+              <w:left w:val="single" w:sz="1" w:space="0" w:color="000000"/>
+              <w:bottom w:val="single" w:sz="1" w:space="0" w:color="000000"/>
+            </w:tcBorders>
+            <w:shd w:val="clear" w:color="auto" w:fill="auto"/>
+          </w:tcPr>
+          <w:p>
+            <w:pPr>
+              <w:pStyle w:val="TableContents"/>
+              <w:rPr>
+                <w:rFonts w:ascii="Garamond" w:hAnsi="Garamond"/>
+              </w:rPr>
+            </w:pPr>
+          </w:p>
+        </w:tc>
+        <w:tc>
+          <w:tcPr>
+            <w:tcW w:w="435" w:type="dxa"/>
+            <w:gridSpan w:val="2"/>
+            <w:tcBorders>
+              <w:left w:val="single" w:sz="1" w:space="0" w:color="000000"/>
+              <w:bottom w:val="single" w:sz="1" w:space="0" w:color="000000"/>
+            </w:tcBorders>
+            <w:shd w:val="clear" w:color="auto" w:fill="auto"/>
+          </w:tcPr>
+          <w:p>
+            <w:pPr>
+              <w:pStyle w:val="TableContents"/>
+              <w:rPr>
+                <w:rFonts w:ascii="Garamond" w:hAnsi="Garamond"/>
+              </w:rPr>
+            </w:pPr>
+            <w:r>
+              <w:rPr>
+                <w:rFonts w:ascii="Garamond" w:hAnsi="Garamond"/>
+              </w:rPr>
+              <w:t>A1</w:t>
+            </w:r>
+          </w:p>
+        </w:tc>
+        <w:tc>
+          <w:tcPr>
+            <w:tcW w:w="7740" w:type="dxa"/>
+            <w:gridSpan w:val="2"/>
+            <w:tcBorders>
+              <w:left w:val="single" w:sz="1" w:space="0" w:color="000000"/>
+              <w:bottom w:val="single" w:sz="1" w:space="0" w:color="000000"/>
+              <w:right w:val="single" w:sz="1" w:space="0" w:color="000000"/>
+            </w:tcBorders>
+            <w:shd w:val="clear" w:color="auto" w:fill="auto"/>
+          </w:tcPr>
+          <w:p>
+            <w:pPr>
+              <w:pStyle w:val="TableContents"/>
+              <w:rPr>
+                <w:rFonts w:ascii="Garamond" w:hAnsi="Garamond"/>
+              </w:rPr>
+            </w:pPr>
+            <w:r>
+              <w:rPr>
+                <w:rFonts w:ascii="Garamond" w:hAnsi="Garamond"/>
+              </w:rPr>
+              <w:t>Goes to main screen</w:t>
+            </w:r>
+          </w:p>
+        </w:tc>
+      </w:tr>
+      <w:tr>
+        <w:tc>
+          <w:tcPr>
+            <w:tcW w:w="1800" w:type="dxa"/>
+            <w:tcBorders>
+              <w:left w:val="single" w:sz="1" w:space="0" w:color="000000"/>
+              <w:bottom w:val="single" w:sz="1" w:space="0" w:color="000000"/>
+            </w:tcBorders>
+            <w:shd w:val="clear" w:color="auto" w:fill="auto"/>
+          </w:tcPr>
+          <w:p>
+            <w:pPr>
+              <w:pStyle w:val="TableContents"/>
+              <w:rPr>
+                <w:rFonts w:ascii="Garamond" w:hAnsi="Garamond"/>
+              </w:rPr>
+            </w:pPr>
+          </w:p>
+        </w:tc>
+        <w:tc>
+          <w:tcPr>
+            <w:tcW w:w="8175" w:type="dxa"/>
+            <w:gridSpan w:val="4"/>
+            <w:tcBorders>
+              <w:left w:val="single" w:sz="1" w:space="0" w:color="000000"/>
+              <w:bottom w:val="single" w:sz="1" w:space="0" w:color="000000"/>
+              <w:right w:val="single" w:sz="1" w:space="0" w:color="000000"/>
+            </w:tcBorders>
+            <w:shd w:val="clear" w:color="auto" w:fill="auto"/>
+          </w:tcPr>
+          <w:p>
+            <w:pPr>
+              <w:pStyle w:val="TableContents"/>
+              <w:rPr>
+                <w:rFonts w:ascii="Garamond" w:hAnsi="Garamond"/>
+              </w:rPr>
+            </w:pPr>
+            <w:r>
+              <w:rPr>
+                <w:rFonts w:ascii="Garamond" w:hAnsi="Garamond"/>
+              </w:rPr>
+              <w:t>Alternate Flow B: User Skips login</w:t>
+            </w:r>
+          </w:p>
+        </w:tc>
+      </w:tr>
+      <w:tr>
+        <w:tc>
+          <w:tcPr>
+            <w:tcW w:w="1800" w:type="dxa"/>
+            <w:tcBorders>
+              <w:left w:val="single" w:sz="1" w:space="0" w:color="000000"/>
+            </w:tcBorders>
+            <w:shd w:val="clear" w:color="auto" w:fill="auto"/>
+          </w:tcPr>
+          <w:p>
+            <w:pPr>
+              <w:pStyle w:val="TableContents"/>
+              <w:rPr>
+                <w:rFonts w:ascii="Garamond" w:hAnsi="Garamond"/>
+              </w:rPr>
+            </w:pPr>
+          </w:p>
+        </w:tc>
+        <w:tc>
+          <w:tcPr>
+            <w:tcW w:w="420" w:type="dxa"/>
+            <w:tcBorders>
+              <w:left w:val="single" w:sz="1" w:space="0" w:color="000000"/>
+            </w:tcBorders>
+            <w:shd w:val="clear" w:color="auto" w:fill="auto"/>
+          </w:tcPr>
+          <w:p>
+            <w:pPr>
+              <w:pStyle w:val="TableContents"/>
+              <w:rPr>
+                <w:rFonts w:ascii="Garamond" w:hAnsi="Garamond"/>
+              </w:rPr>
+            </w:pPr>
+            <w:r>
+              <w:rPr>
+                <w:rFonts w:ascii="Garamond" w:hAnsi="Garamond"/>
+              </w:rPr>
+              <w:t>B1</w:t>
+            </w:r>
+          </w:p>
+        </w:tc>
+        <w:tc>
+          <w:tcPr>
+            <w:tcW w:w="7755" w:type="dxa"/>
+            <w:gridSpan w:val="3"/>
+            <w:tcBorders>
+              <w:left w:val="single" w:sz="1" w:space="0" w:color="000000"/>
+              <w:right w:val="single" w:sz="1" w:space="0" w:color="000000"/>
+            </w:tcBorders>
+            <w:shd w:val="clear" w:color="auto" w:fill="auto"/>
+          </w:tcPr>
+          <w:p>
+            <w:pPr>
+              <w:pStyle w:val="TableContents"/>
+              <w:rPr>
+                <w:rFonts w:ascii="Garamond" w:hAnsi="Garamond"/>
+              </w:rPr>
+            </w:pPr>
+            <w:r>
+              <w:rPr>
+                <w:rFonts w:ascii="Garamond" w:hAnsi="Garamond"/>
+              </w:rPr>
+              <w:t>Goes to main screen</w:t>
+            </w:r>
+          </w:p>
+        </w:tc>
+      </w:tr>
+      <w:tr>
+        <w:tc>
+          <w:tcPr>
+            <w:tcW w:w="1800" w:type="dxa"/>
+            <w:tcBorders>
+              <w:left w:val="single" w:sz="1" w:space="0" w:color="000000"/>
+              <w:bottom w:val="single" w:sz="1" w:space="0" w:color="000000"/>
+            </w:tcBorders>
+            <w:shd w:val="clear" w:color="auto" w:fill="auto"/>
+          </w:tcPr>
+          <w:p>
+            <w:pPr>
+              <w:pStyle w:val="TableContents"/>
+              <w:rPr>
+                <w:rFonts w:ascii="Garamond" w:hAnsi="Garamond"/>
+              </w:rPr>
+            </w:pPr>
+          </w:p>
+        </w:tc>
+        <w:tc>
+          <w:tcPr>
+            <w:tcW w:w="420" w:type="dxa"/>
+            <w:tcBorders>
+              <w:left w:val="single" w:sz="1" w:space="0" w:color="000000"/>
+              <w:bottom w:val="single" w:sz="1" w:space="0" w:color="000000"/>
+            </w:tcBorders>
+            <w:shd w:val="clear" w:color="auto" w:fill="auto"/>
+          </w:tcPr>
+          <w:p>
+            <w:pPr>
+              <w:pStyle w:val="TableContents"/>
+              <w:rPr>
+                <w:rFonts w:ascii="Garamond" w:hAnsi="Garamond"/>
+              </w:rPr>
+            </w:pPr>
+          </w:p>
+        </w:tc>
+        <w:tc>
+          <w:tcPr>
+            <w:tcW w:w="7755" w:type="dxa"/>
+            <w:gridSpan w:val="3"/>
+            <w:tcBorders>
+              <w:left w:val="single" w:sz="1" w:space="0" w:color="000000"/>
+              <w:bottom w:val="single" w:sz="1" w:space="0" w:color="000000"/>
+              <w:right w:val="single" w:sz="1" w:space="0" w:color="000000"/>
+            </w:tcBorders>
+            <w:shd w:val="clear" w:color="auto" w:fill="auto"/>
+          </w:tcPr>
+          <w:p>
+            <w:pPr>
+              <w:pStyle w:val="TableContents"/>
+              <w:rPr>
+                <w:rFonts w:ascii="Garamond" w:hAnsi="Garamond"/>
+              </w:rPr>
+            </w:pPr>
+          </w:p>
+        </w:tc>
+      </w:tr>
+    </w:tbl>
     <w:p>
       <w:pPr>
         <w:ind w:left="720"/>
@@ -1412,7 +1278,6 @@
           <w:b/>
           <w:bCs/>
         </w:rPr>
-        <w:lastRenderedPageBreak/>
         <w:t>Use Case Sign-off</w:t>
       </w:r>
     </w:p>
@@ -1523,7 +1388,7 @@
               <w:rPr>
                 <w:rFonts w:ascii="Garamond" w:hAnsi="Garamond"/>
               </w:rPr>
-              <w:t>Menonkariyll</w:t>
+              <w:t>Menonkariyil</w:t>
             </w:r>
             <w:proofErr w:type="spellEnd"/>
           </w:p>

</xml_diff>